<commit_message>
typo + resume touch
</commit_message>
<xml_diff>
--- a/img/CResume.docx
+++ b/img/CResume.docx
@@ -61,23 +61,57 @@
           <w:sz w:val="28"/>
           <w:szCs w:val="28"/>
         </w:rPr>
-        <w:t>kang947@hotmail.com |+</w:t>
-      </w:r>
-      <w:r>
-        <w:rPr>
-          <w:rFonts w:ascii="Calibri" w:hAnsi="Calibri"/>
+        <w:t>kang947@hotmail.com |</w:t>
+      </w:r>
+      <w:r>
+        <w:rPr>
+          <w:rFonts w:ascii="Calibri" w:hAnsi="Calibri"/>
+          <w:color w:val="000000"/>
           <w:sz w:val="28"/>
           <w:szCs w:val="28"/>
         </w:rPr>
-        <w:t>82)10-9346-8310</w:t>
-      </w:r>
-      <w:r>
-        <w:rPr>
-          <w:rFonts w:ascii="Calibri" w:hAnsi="Calibri"/>
+        <w:t>(</w:t>
+      </w:r>
+      <w:r>
+        <w:rPr>
+          <w:rFonts w:ascii="Calibri" w:hAnsi="Calibri"/>
+          <w:color w:val="000000"/>
           <w:sz w:val="28"/>
           <w:szCs w:val="28"/>
         </w:rPr>
-        <w:t xml:space="preserve"> |</w:t>
+        <w:t>+</w:t>
+      </w:r>
+      <w:r>
+        <w:rPr>
+          <w:rFonts w:ascii="Calibri" w:hAnsi="Calibri"/>
+          <w:sz w:val="28"/>
+          <w:szCs w:val="28"/>
+        </w:rPr>
+        <w:t>82)10-9346-8310</w:t>
+      </w:r>
+      <w:r>
+        <w:rPr>
+          <w:rFonts w:ascii="Calibri" w:hAnsi="Calibri"/>
+          <w:sz w:val="28"/>
+          <w:szCs w:val="28"/>
+        </w:rPr>
+        <w:t xml:space="preserve"> </w:t>
+      </w:r>
+      <w:r>
+        <w:rPr>
+          <w:rFonts w:ascii="Calibri" w:hAnsi="Calibri"/>
+          <w:sz w:val="28"/>
+          <w:szCs w:val="28"/>
+        </w:rPr>
+        <w:t>|byoungwookang.com</w:t>
+      </w:r>
+      <w:r>
+        <w:rPr>
+          <w:rFonts w:ascii="Calibri" w:hAnsi="Calibri"/>
+          <w:sz w:val="28"/>
+          <w:szCs w:val="28"/>
+        </w:rPr>
+        <w:t>|</w:t>
       </w:r>
       <w:hyperlink r:id="rId7" w:history="1">
         <w:r>
@@ -93,27 +127,173 @@
     </w:p>
     <w:p>
       <w:pPr>
-        <w:tabs>
-          <w:tab w:val="left" w:pos="3828"/>
-        </w:tabs>
-        <w:spacing w:line="276" w:lineRule="auto"/>
-        <w:ind w:right="-28"/>
-        <w:rPr>
-          <w:rFonts w:ascii="Calibri" w:hAnsi="Calibri"/>
-          <w:color w:val="000000"/>
+        <w:rPr>
+          <w:rFonts w:ascii="Calibri" w:hAnsi="Calibri"/>
+          <w:b/>
           <w:sz w:val="28"/>
           <w:szCs w:val="28"/>
-          <w:lang w:val="uz-Cyrl-UZ"/>
-        </w:rPr>
-      </w:pPr>
-      <w:r>
-        <w:rPr>
-          <w:rFonts w:ascii="Calibri" w:hAnsi="Calibri"/>
-          <w:color w:val="000000"/>
+        </w:rPr>
+      </w:pPr>
+    </w:p>
+    <w:p>
+      <w:pPr>
+        <w:rPr>
+          <w:rFonts w:ascii="Calibri" w:hAnsi="Calibri"/>
+          <w:b/>
           <w:sz w:val="28"/>
           <w:szCs w:val="28"/>
-        </w:rPr>
-        <w:t xml:space="preserve">   </w:t>
+          <w:lang w:val="uz-Cyrl-UZ"/>
+        </w:rPr>
+      </w:pPr>
+      <w:r>
+        <w:rPr>
+          <w:rFonts w:ascii="Calibri" w:hAnsi="Calibri"/>
+          <w:b/>
+          <w:sz w:val="28"/>
+          <w:szCs w:val="28"/>
+        </w:rPr>
+        <w:t>QUALIFICATIONS</w:t>
+      </w:r>
+    </w:p>
+    <w:p>
+      <w:pPr>
+        <w:tabs>
+          <w:tab w:val="left" w:pos="540"/>
+        </w:tabs>
+        <w:spacing w:line="276" w:lineRule="auto"/>
+        <w:ind w:firstLine="284"/>
+        <w:rPr>
+          <w:rFonts w:ascii="Calibri" w:hAnsi="Calibri"/>
+          <w:lang w:val="uz-Cyrl-UZ"/>
+        </w:rPr>
+      </w:pPr>
+      <w:r>
+        <w:rPr>
+          <w:rFonts w:ascii="Calibri" w:hAnsi="Calibri"/>
+          <w:b/>
+        </w:rPr>
+        <w:t>Programming experience with:</w:t>
+      </w:r>
+      <w:r>
+        <w:rPr>
+          <w:rFonts w:ascii="Calibri" w:hAnsi="Calibri"/>
+        </w:rPr>
+        <w:t xml:space="preserve"> Java, C++, JavaScrip</w:t>
+      </w:r>
+      <w:bookmarkStart w:id="0" w:name="_GoBack"/>
+      <w:bookmarkEnd w:id="0"/>
+      <w:r>
+        <w:rPr>
+          <w:rFonts w:ascii="Calibri" w:hAnsi="Calibri"/>
+        </w:rPr>
+        <w:t>t, PHP, MySQL, HTML, CSS</w:t>
+      </w:r>
+    </w:p>
+    <w:p>
+      <w:pPr>
+        <w:tabs>
+          <w:tab w:val="left" w:pos="540"/>
+        </w:tabs>
+        <w:spacing w:line="276" w:lineRule="auto"/>
+        <w:ind w:firstLine="284"/>
+        <w:rPr>
+          <w:rFonts w:ascii="Calibri" w:hAnsi="Calibri"/>
+          <w:lang w:val="uz-Cyrl-UZ"/>
+        </w:rPr>
+      </w:pPr>
+      <w:r>
+        <w:rPr>
+          <w:rFonts w:ascii="Calibri" w:hAnsi="Calibri"/>
+          <w:b/>
+        </w:rPr>
+        <w:t>Familiarity with:</w:t>
+      </w:r>
+      <w:r>
+        <w:rPr>
+          <w:rFonts w:ascii="Calibri" w:hAnsi="Calibri"/>
+        </w:rPr>
+        <w:t xml:space="preserve"> Python, C, Prolog, Ruby on Rails, Lisp</w:t>
+      </w:r>
+    </w:p>
+    <w:p>
+      <w:pPr>
+        <w:tabs>
+          <w:tab w:val="left" w:pos="540"/>
+        </w:tabs>
+        <w:spacing w:line="276" w:lineRule="auto"/>
+        <w:ind w:firstLine="284"/>
+        <w:rPr>
+          <w:rFonts w:ascii="Calibri" w:hAnsi="Calibri"/>
+          <w:lang w:val="uz-Cyrl-UZ"/>
+        </w:rPr>
+      </w:pPr>
+      <w:r>
+        <w:rPr>
+          <w:rFonts w:ascii="Calibri" w:hAnsi="Calibri"/>
+          <w:b/>
+        </w:rPr>
+        <w:t>Tools and frameworks:</w:t>
+      </w:r>
+      <w:r>
+        <w:rPr>
+          <w:rFonts w:ascii="Calibri" w:hAnsi="Calibri"/>
+        </w:rPr>
+        <w:t xml:space="preserve"> Git, Eclipse, SPSS(stat)</w:t>
+      </w:r>
+    </w:p>
+    <w:p>
+      <w:pPr>
+        <w:tabs>
+          <w:tab w:val="left" w:pos="540"/>
+        </w:tabs>
+        <w:spacing w:line="276" w:lineRule="auto"/>
+        <w:ind w:firstLine="284"/>
+        <w:rPr>
+          <w:rFonts w:ascii="Calibri" w:hAnsi="Calibri"/>
+          <w:lang w:val="uz-Cyrl-UZ"/>
+        </w:rPr>
+      </w:pPr>
+      <w:r>
+        <w:rPr>
+          <w:rFonts w:ascii="Calibri" w:hAnsi="Calibri"/>
+          <w:b/>
+        </w:rPr>
+        <w:t>Languages:</w:t>
+      </w:r>
+      <w:r>
+        <w:rPr>
+          <w:rFonts w:ascii="Calibri" w:hAnsi="Calibri"/>
+        </w:rPr>
+        <w:t xml:space="preserve"> English, Korean, French (basic) </w:t>
+      </w:r>
+    </w:p>
+    <w:p>
+      <w:pPr>
+        <w:rPr>
+          <w:rFonts w:ascii="Calibri" w:hAnsi="Calibri"/>
+          <w:sz w:val="26"/>
+          <w:szCs w:val="26"/>
+          <w:lang w:val="uz-Cyrl-UZ"/>
+        </w:rPr>
+      </w:pPr>
+    </w:p>
+    <w:p>
+      <w:pPr>
+        <w:rPr>
+          <w:rFonts w:ascii="Calibri" w:hAnsi="Calibri"/>
+          <w:b/>
+          <w:sz w:val="28"/>
+          <w:szCs w:val="28"/>
+        </w:rPr>
+      </w:pPr>
+      <w:r>
+        <w:rPr>
+          <w:rFonts w:ascii="Calibri" w:hAnsi="Calibri"/>
+          <w:b/>
+          <w:sz w:val="28"/>
+          <w:szCs w:val="28"/>
+        </w:rPr>
+        <w:t xml:space="preserve">EDUCATION    </w:t>
       </w:r>
     </w:p>
     <w:p>
@@ -122,203 +302,56 @@
           <w:tab w:val="left" w:pos="270"/>
           <w:tab w:val="right" w:pos="10170"/>
         </w:tabs>
-        <w:rPr>
-          <w:rFonts w:ascii="Calibri" w:hAnsi="Calibri"/>
-          <w:sz w:val="26"/>
-          <w:szCs w:val="26"/>
-          <w:lang w:val="uz-Cyrl-UZ"/>
-        </w:rPr>
-      </w:pPr>
-    </w:p>
-    <w:p>
-      <w:pPr>
-        <w:rPr>
-          <w:rFonts w:ascii="Calibri" w:hAnsi="Calibri"/>
-          <w:b/>
-          <w:sz w:val="28"/>
-          <w:szCs w:val="28"/>
-          <w:lang w:val="uz-Cyrl-UZ"/>
-        </w:rPr>
-      </w:pPr>
-      <w:r>
-        <w:rPr>
-          <w:rFonts w:ascii="Calibri" w:hAnsi="Calibri"/>
-          <w:b/>
-          <w:sz w:val="28"/>
-          <w:szCs w:val="28"/>
-        </w:rPr>
-        <w:t>QUALIFICATIONS</w:t>
-      </w:r>
-    </w:p>
-    <w:p>
-      <w:pPr>
-        <w:spacing w:line="276" w:lineRule="auto"/>
-        <w:rPr>
-          <w:rFonts w:ascii="Calibri" w:hAnsi="Calibri"/>
-          <w:b/>
-          <w:sz w:val="10"/>
-          <w:szCs w:val="10"/>
-          <w:lang w:val="uz-Cyrl-UZ"/>
-        </w:rPr>
-      </w:pPr>
-    </w:p>
-    <w:p>
-      <w:pPr>
-        <w:tabs>
+        <w:spacing w:line="276" w:lineRule="auto"/>
+        <w:ind w:left="2880" w:hanging="2880"/>
+        <w:rPr>
+          <w:rFonts w:ascii="Calibri" w:hAnsi="Calibri"/>
+          <w:lang w:val="uz-Cyrl-UZ"/>
+        </w:rPr>
+      </w:pPr>
+      <w:r>
+        <w:rPr>
+          <w:rFonts w:ascii="Calibri" w:hAnsi="Calibri"/>
+          <w:b/>
+        </w:rPr>
+        <w:tab/>
+      </w:r>
+      <w:r>
+        <w:rPr>
+          <w:rFonts w:ascii="Calibri" w:hAnsi="Calibri"/>
+          <w:b/>
+          <w:sz w:val="26"/>
+          <w:szCs w:val="26"/>
+        </w:rPr>
+        <w:t>B.A. Sociology, Minor in Computer Science</w:t>
+      </w:r>
+      <w:r>
+        <w:rPr>
+          <w:rFonts w:ascii="Calibri" w:hAnsi="Calibri"/>
+        </w:rPr>
+        <w:tab/>
+        <w:t>Jan. 2015 – Dec. 2017</w:t>
+      </w:r>
+    </w:p>
+    <w:p>
+      <w:pPr>
+        <w:tabs>
+          <w:tab w:val="left" w:pos="270"/>
           <w:tab w:val="left" w:pos="540"/>
         </w:tabs>
         <w:spacing w:line="276" w:lineRule="auto"/>
-        <w:ind w:firstLine="284"/>
-        <w:rPr>
-          <w:rFonts w:ascii="Calibri" w:hAnsi="Calibri"/>
-          <w:lang w:val="uz-Cyrl-UZ"/>
-        </w:rPr>
-      </w:pPr>
-      <w:r>
-        <w:rPr>
-          <w:rFonts w:ascii="Calibri" w:hAnsi="Calibri"/>
-          <w:b/>
-        </w:rPr>
-        <w:t>Programming experience with:</w:t>
-      </w:r>
-      <w:r>
-        <w:rPr>
-          <w:rFonts w:ascii="Calibri" w:hAnsi="Calibri"/>
-        </w:rPr>
-        <w:t xml:space="preserve"> Java, C++, JavaScript, PHP, MySQL, HTML, CSS</w:t>
-      </w:r>
-    </w:p>
-    <w:p>
-      <w:pPr>
-        <w:tabs>
-          <w:tab w:val="left" w:pos="540"/>
-        </w:tabs>
-        <w:spacing w:line="276" w:lineRule="auto"/>
-        <w:ind w:firstLine="284"/>
-        <w:rPr>
-          <w:rFonts w:ascii="Calibri" w:hAnsi="Calibri"/>
-          <w:lang w:val="uz-Cyrl-UZ"/>
-        </w:rPr>
-      </w:pPr>
-      <w:r>
-        <w:rPr>
-          <w:rFonts w:ascii="Calibri" w:hAnsi="Calibri"/>
-          <w:b/>
-        </w:rPr>
-        <w:t>Familiarity with:</w:t>
-      </w:r>
-      <w:r>
-        <w:rPr>
-          <w:rFonts w:ascii="Calibri" w:hAnsi="Calibri"/>
-        </w:rPr>
-        <w:t xml:space="preserve"> Python, C, Prolog, Ruby on Rails, Lisp</w:t>
-      </w:r>
-    </w:p>
-    <w:p>
-      <w:pPr>
-        <w:tabs>
-          <w:tab w:val="left" w:pos="540"/>
-        </w:tabs>
-        <w:spacing w:line="276" w:lineRule="auto"/>
-        <w:ind w:firstLine="284"/>
-        <w:rPr>
-          <w:rFonts w:ascii="Calibri" w:hAnsi="Calibri"/>
-          <w:lang w:val="uz-Cyrl-UZ"/>
-        </w:rPr>
-      </w:pPr>
-      <w:r>
-        <w:rPr>
-          <w:rFonts w:ascii="Calibri" w:hAnsi="Calibri"/>
-          <w:b/>
-        </w:rPr>
-        <w:t>Tools and frameworks:</w:t>
-      </w:r>
-      <w:r>
-        <w:rPr>
-          <w:rFonts w:ascii="Calibri" w:hAnsi="Calibri"/>
-        </w:rPr>
-        <w:t xml:space="preserve"> Git, Eclipse, SPSS(stat)</w:t>
-      </w:r>
-    </w:p>
-    <w:p>
-      <w:pPr>
-        <w:tabs>
-          <w:tab w:val="left" w:pos="540"/>
-        </w:tabs>
-        <w:spacing w:line="276" w:lineRule="auto"/>
-        <w:ind w:firstLine="284"/>
-        <w:rPr>
-          <w:rFonts w:ascii="Calibri" w:hAnsi="Calibri"/>
-          <w:lang w:val="uz-Cyrl-UZ"/>
-        </w:rPr>
-      </w:pPr>
-      <w:r>
-        <w:rPr>
-          <w:rFonts w:ascii="Calibri" w:hAnsi="Calibri"/>
-          <w:b/>
-        </w:rPr>
-        <w:t>Languages:</w:t>
-      </w:r>
-      <w:r>
-        <w:rPr>
-          <w:rFonts w:ascii="Calibri" w:hAnsi="Calibri"/>
-        </w:rPr>
-        <w:t xml:space="preserve"> English, Korean, French (basic) </w:t>
-      </w:r>
-    </w:p>
-    <w:p>
-      <w:pPr>
-        <w:rPr>
-          <w:rFonts w:ascii="Calibri" w:hAnsi="Calibri"/>
-          <w:sz w:val="26"/>
-          <w:szCs w:val="26"/>
-          <w:lang w:val="uz-Cyrl-UZ"/>
-        </w:rPr>
-      </w:pPr>
-    </w:p>
-    <w:p>
-      <w:pPr>
-        <w:rPr>
-          <w:rFonts w:ascii="Calibri" w:hAnsi="Calibri"/>
-          <w:b/>
-          <w:sz w:val="28"/>
-          <w:szCs w:val="28"/>
-          <w:lang w:val="uz-Cyrl-UZ"/>
-        </w:rPr>
-      </w:pPr>
-      <w:r>
-        <w:rPr>
-          <w:rFonts w:ascii="Calibri" w:hAnsi="Calibri"/>
-          <w:b/>
-          <w:sz w:val="28"/>
-          <w:szCs w:val="28"/>
-        </w:rPr>
-        <w:t xml:space="preserve">EDUCATION    </w:t>
-      </w:r>
-    </w:p>
-    <w:p>
-      <w:pPr>
-        <w:spacing w:line="276" w:lineRule="auto"/>
-        <w:rPr>
-          <w:rFonts w:ascii="Calibri" w:hAnsi="Calibri"/>
-          <w:b/>
-          <w:sz w:val="10"/>
-          <w:szCs w:val="10"/>
-          <w:lang w:val="uz-Cyrl-UZ"/>
-        </w:rPr>
-      </w:pPr>
-    </w:p>
-    <w:p>
-      <w:pPr>
-        <w:spacing w:line="276" w:lineRule="auto"/>
-        <w:rPr>
-          <w:rFonts w:ascii="Calibri" w:hAnsi="Calibri"/>
-          <w:b/>
-          <w:sz w:val="10"/>
-          <w:szCs w:val="10"/>
-          <w:lang w:val="uz-Cyrl-UZ"/>
-        </w:rPr>
-      </w:pPr>
+        <w:rPr>
+          <w:rFonts w:ascii="Calibri" w:hAnsi="Calibri"/>
+          <w:lang w:val="uz-Cyrl-UZ"/>
+        </w:rPr>
+      </w:pPr>
+      <w:r>
+        <w:rPr>
+          <w:rFonts w:ascii="Calibri" w:hAnsi="Calibri"/>
+        </w:rPr>
+        <w:tab/>
+        <w:t>Concordia University, Montreal, QC</w:t>
+      </w:r>
     </w:p>
     <w:p>
       <w:pPr>
@@ -390,77 +423,6 @@
           <w:i/>
         </w:rPr>
         <w:t>Creative Arts and Literature</w:t>
-      </w:r>
-    </w:p>
-    <w:p>
-      <w:pPr>
-        <w:tabs>
-          <w:tab w:val="left" w:pos="270"/>
-          <w:tab w:val="left" w:pos="540"/>
-        </w:tabs>
-        <w:spacing w:line="276" w:lineRule="auto"/>
-        <w:rPr>
-          <w:rFonts w:ascii="Calibri" w:hAnsi="Calibri"/>
-          <w:lang w:val="uz-Cyrl-UZ"/>
-        </w:rPr>
-      </w:pPr>
-      <w:r>
-        <w:rPr>
-          <w:rFonts w:ascii="Calibri" w:hAnsi="Calibri"/>
-        </w:rPr>
-        <w:tab/>
-        <w:t>Concordia University, Montreal, QC</w:t>
-      </w:r>
-    </w:p>
-    <w:p>
-      <w:pPr>
-        <w:tabs>
-          <w:tab w:val="left" w:pos="270"/>
-          <w:tab w:val="right" w:pos="10170"/>
-        </w:tabs>
-        <w:spacing w:line="276" w:lineRule="auto"/>
-        <w:ind w:left="2880" w:hanging="2880"/>
-        <w:rPr>
-          <w:rFonts w:ascii="Calibri" w:hAnsi="Calibri"/>
-          <w:b/>
-        </w:rPr>
-      </w:pPr>
-    </w:p>
-    <w:p>
-      <w:pPr>
-        <w:tabs>
-          <w:tab w:val="left" w:pos="270"/>
-          <w:tab w:val="right" w:pos="10170"/>
-        </w:tabs>
-        <w:spacing w:line="276" w:lineRule="auto"/>
-        <w:ind w:left="2880" w:hanging="2880"/>
-        <w:rPr>
-          <w:rFonts w:ascii="Calibri" w:hAnsi="Calibri"/>
-          <w:lang w:val="uz-Cyrl-UZ"/>
-        </w:rPr>
-      </w:pPr>
-      <w:r>
-        <w:rPr>
-          <w:rFonts w:ascii="Calibri" w:hAnsi="Calibri"/>
-          <w:b/>
-        </w:rPr>
-        <w:tab/>
-      </w:r>
-      <w:r>
-        <w:rPr>
-          <w:rFonts w:ascii="Calibri" w:hAnsi="Calibri"/>
-          <w:b/>
-          <w:sz w:val="26"/>
-          <w:szCs w:val="26"/>
-        </w:rPr>
-        <w:t>B.A. Sociology, Minor in Computer Science</w:t>
-      </w:r>
-      <w:r>
-        <w:rPr>
-          <w:rFonts w:ascii="Calibri" w:hAnsi="Calibri"/>
-        </w:rPr>
-        <w:tab/>
-        <w:t>Jan. 2015 – Dec. 2017</w:t>
       </w:r>
     </w:p>
     <w:p>
@@ -640,23 +602,9 @@
       <w:pPr>
         <w:tabs>
           <w:tab w:val="left" w:pos="540"/>
-        </w:tabs>
-        <w:spacing w:line="276" w:lineRule="auto"/>
-        <w:jc w:val="both"/>
-        <w:rPr>
-          <w:rFonts w:ascii="Calibri" w:hAnsi="Calibri"/>
-          <w:lang w:val="uz-Cyrl-UZ"/>
-        </w:rPr>
-      </w:pPr>
-    </w:p>
-    <w:p>
-      <w:pPr>
-        <w:tabs>
-          <w:tab w:val="left" w:pos="540"/>
           <w:tab w:val="right" w:pos="10170"/>
         </w:tabs>
         <w:spacing w:line="276" w:lineRule="auto"/>
-        <w:ind w:left="270"/>
         <w:rPr>
           <w:rFonts w:ascii="Calibri" w:hAnsi="Calibri"/>
           <w:b/>
@@ -748,7 +696,6 @@
           <w:b/>
           <w:sz w:val="28"/>
           <w:szCs w:val="28"/>
-          <w:lang w:val="uz-Cyrl-UZ"/>
         </w:rPr>
       </w:pPr>
       <w:r>
@@ -763,15 +710,627 @@
     </w:p>
     <w:p>
       <w:pPr>
-        <w:spacing w:line="276" w:lineRule="auto"/>
-        <w:rPr>
-          <w:rFonts w:ascii="Calibri" w:hAnsi="Calibri"/>
-          <w:b/>
-          <w:sz w:val="10"/>
-          <w:szCs w:val="10"/>
-          <w:lang w:val="uz-Cyrl-UZ"/>
-        </w:rPr>
-      </w:pPr>
+        <w:tabs>
+          <w:tab w:val="left" w:pos="540"/>
+          <w:tab w:val="right" w:pos="10170"/>
+        </w:tabs>
+        <w:spacing w:line="276" w:lineRule="auto"/>
+        <w:rPr>
+          <w:rFonts w:ascii="Calibri" w:hAnsi="Calibri"/>
+          <w:b/>
+          <w:lang w:val="uz-Cyrl-UZ"/>
+        </w:rPr>
+      </w:pPr>
+      <w:r>
+        <w:rPr>
+          <w:rFonts w:ascii="Calibri" w:hAnsi="Calibri"/>
+          <w:b/>
+          <w:sz w:val="26"/>
+          <w:szCs w:val="26"/>
+        </w:rPr>
+        <w:t>Translator(Staff Sergeant)</w:t>
+      </w:r>
+      <w:r>
+        <w:rPr>
+          <w:rFonts w:ascii="Calibri" w:hAnsi="Calibri"/>
+          <w:sz w:val="26"/>
+          <w:szCs w:val="26"/>
+        </w:rPr>
+        <w:t>,</w:t>
+      </w:r>
+      <w:r>
+        <w:rPr>
+          <w:rFonts w:ascii="Calibri" w:hAnsi="Calibri"/>
+          <w:b/>
+          <w:sz w:val="26"/>
+          <w:szCs w:val="26"/>
+        </w:rPr>
+        <w:t xml:space="preserve"> </w:t>
+      </w:r>
+      <w:r>
+        <w:rPr>
+          <w:rFonts w:ascii="Calibri" w:hAnsi="Calibri"/>
+          <w:sz w:val="26"/>
+          <w:szCs w:val="26"/>
+        </w:rPr>
+        <w:t>Republic of Korea Airforce</w:t>
+      </w:r>
+      <w:r>
+        <w:rPr>
+          <w:rFonts w:ascii="Calibri" w:hAnsi="Calibri"/>
+        </w:rPr>
+        <w:tab/>
+        <w:t xml:space="preserve">August 20, 2018 – </w:t>
+      </w:r>
+      <w:r>
+        <w:rPr>
+          <w:rFonts w:ascii="Calibri" w:hAnsi="Calibri"/>
+        </w:rPr>
+        <w:t>June 30, 2020</w:t>
+      </w:r>
+    </w:p>
+    <w:p>
+      <w:pPr>
+        <w:tabs>
+          <w:tab w:val="left" w:pos="270"/>
+        </w:tabs>
+        <w:spacing w:line="276" w:lineRule="auto"/>
+        <w:rPr>
+          <w:rFonts w:ascii="Calibri" w:hAnsi="Calibri"/>
+          <w:lang w:val="uz-Cyrl-UZ"/>
+        </w:rPr>
+      </w:pPr>
+      <w:bookmarkStart w:id="1" w:name="_heading=h.gjdgxs"/>
+      <w:bookmarkEnd w:id="1"/>
+      <w:r>
+        <w:rPr>
+          <w:rFonts w:ascii="Calibri" w:hAnsi="Calibri"/>
+        </w:rPr>
+        <w:tab/>
+        <w:t xml:space="preserve">Daegu, Korea </w:t>
+      </w:r>
+    </w:p>
+    <w:p>
+      <w:pPr>
+        <w:numPr>
+          <w:ilvl w:val="0"/>
+          <w:numId w:val="6"/>
+        </w:numPr>
+        <w:tabs>
+          <w:tab w:val="left" w:pos="270"/>
+        </w:tabs>
+        <w:spacing w:line="276" w:lineRule="auto"/>
+        <w:rPr>
+          <w:rFonts w:ascii="Calibri" w:hAnsi="Calibri"/>
+          <w:lang w:val="uz-Cyrl-UZ"/>
+        </w:rPr>
+      </w:pPr>
+      <w:bookmarkStart w:id="2" w:name="_heading=h.9myo8pbdzw6n"/>
+      <w:bookmarkEnd w:id="2"/>
+      <w:r>
+        <w:rPr>
+          <w:rFonts w:ascii="Calibri" w:hAnsi="Calibri"/>
+        </w:rPr>
+        <w:t xml:space="preserve"> A</w:t>
+      </w:r>
+      <w:r>
+        <w:rPr>
+          <w:rFonts w:ascii="Calibri" w:hAnsi="Calibri"/>
+        </w:rPr>
+        <w:t>ssisted in maintaining USAF Technical Order (TO), a library containing copies of, or electronic access to, all Contractors’ prepared or acquired TOs, Operating Instruction (OI)s, special publications, Time-Compliance TO (TCTO), computer program documentation, forms, safety and environmental publications, and training materials</w:t>
+      </w:r>
+    </w:p>
+    <w:p>
+      <w:pPr>
+        <w:numPr>
+          <w:ilvl w:val="0"/>
+          <w:numId w:val="6"/>
+        </w:numPr>
+        <w:tabs>
+          <w:tab w:val="left" w:pos="270"/>
+        </w:tabs>
+        <w:spacing w:line="276" w:lineRule="auto"/>
+        <w:rPr>
+          <w:rFonts w:ascii="Calibri" w:hAnsi="Calibri"/>
+          <w:lang w:val="uz-Cyrl-UZ"/>
+        </w:rPr>
+      </w:pPr>
+      <w:bookmarkStart w:id="3" w:name="_heading=h.si2si2l4ojn0"/>
+      <w:bookmarkEnd w:id="3"/>
+      <w:r>
+        <w:rPr>
+          <w:rFonts w:ascii="Calibri" w:hAnsi="Calibri"/>
+        </w:rPr>
+        <w:t>E</w:t>
+      </w:r>
+      <w:r>
+        <w:rPr>
+          <w:rFonts w:ascii="Calibri" w:hAnsi="Calibri"/>
+        </w:rPr>
+        <w:t xml:space="preserve">nsured grammatical correctness, consistency in context, </w:t>
+      </w:r>
+      <w:r>
+        <w:rPr>
+          <w:rFonts w:ascii="Arial" w:hAnsi="Arial"/>
+          <w:sz w:val="21"/>
+          <w:szCs w:val="21"/>
+          <w:highlight w:val="white"/>
+        </w:rPr>
+        <w:t>c</w:t>
+      </w:r>
+      <w:r>
+        <w:rPr>
+          <w:rFonts w:ascii="Arial" w:hAnsi="Arial"/>
+          <w:sz w:val="21"/>
+          <w:szCs w:val="21"/>
+          <w:highlight w:val="white"/>
+        </w:rPr>
+        <w:t xml:space="preserve">ompetent working with Windows and Office 2000 (Word, Excel &amp; PowerPoint). </w:t>
+      </w:r>
+    </w:p>
+    <w:p>
+      <w:pPr>
+        <w:tabs>
+          <w:tab w:val="left" w:pos="540"/>
+          <w:tab w:val="right" w:pos="10170"/>
+        </w:tabs>
+        <w:spacing w:line="276" w:lineRule="auto"/>
+        <w:rPr>
+          <w:rFonts w:ascii="Calibri" w:hAnsi="Calibri"/>
+          <w:b/>
+          <w:lang w:val="uz-Cyrl-UZ"/>
+        </w:rPr>
+      </w:pPr>
+      <w:r>
+        <w:rPr>
+          <w:rFonts w:ascii="Calibri" w:hAnsi="Calibri"/>
+          <w:b/>
+          <w:sz w:val="26"/>
+          <w:szCs w:val="26"/>
+        </w:rPr>
+        <w:t>BD Associate</w:t>
+      </w:r>
+      <w:r>
+        <w:rPr>
+          <w:rFonts w:ascii="Calibri" w:hAnsi="Calibri"/>
+          <w:sz w:val="26"/>
+          <w:szCs w:val="26"/>
+        </w:rPr>
+        <w:t>,</w:t>
+      </w:r>
+      <w:r>
+        <w:rPr>
+          <w:rFonts w:ascii="Calibri" w:hAnsi="Calibri"/>
+          <w:b/>
+          <w:sz w:val="26"/>
+          <w:szCs w:val="26"/>
+        </w:rPr>
+        <w:t xml:space="preserve"> </w:t>
+      </w:r>
+      <w:r>
+        <w:rPr>
+          <w:rFonts w:ascii="Calibri" w:hAnsi="Calibri"/>
+          <w:sz w:val="26"/>
+          <w:szCs w:val="26"/>
+        </w:rPr>
+        <w:t>Kopi</w:t>
+      </w:r>
+      <w:r>
+        <w:rPr>
+          <w:rFonts w:ascii="Calibri" w:hAnsi="Calibri"/>
+        </w:rPr>
+        <w:tab/>
+      </w:r>
+      <w:r>
+        <w:rPr>
+          <w:rFonts w:ascii="Calibri" w:hAnsi="Calibri"/>
+        </w:rPr>
+        <w:t xml:space="preserve">January 12 –  June </w:t>
+      </w:r>
+      <w:r>
+        <w:rPr>
+          <w:rFonts w:ascii="Calibri" w:hAnsi="Calibri"/>
+        </w:rPr>
+        <w:t xml:space="preserve">5, 2017 </w:t>
+      </w:r>
+    </w:p>
+    <w:p>
+      <w:pPr>
+        <w:tabs>
+          <w:tab w:val="left" w:pos="270"/>
+        </w:tabs>
+        <w:spacing w:line="276" w:lineRule="auto"/>
+        <w:rPr>
+          <w:rFonts w:ascii="Calibri" w:hAnsi="Calibri"/>
+          <w:lang w:val="uz-Cyrl-UZ"/>
+        </w:rPr>
+      </w:pPr>
+      <w:r>
+        <w:rPr>
+          <w:rFonts w:ascii="Calibri" w:hAnsi="Calibri"/>
+        </w:rPr>
+        <w:tab/>
+        <w:t xml:space="preserve"> Montreal, QC</w:t>
+      </w:r>
+    </w:p>
+    <w:p>
+      <w:pPr>
+        <w:widowControl w:val="0"/>
+        <w:autoSpaceDE w:val="0"/>
+        <w:autoSpaceDN w:val="0"/>
+        <w:adjustRightInd w:val="0"/>
+        <w:rPr>
+          <w:rFonts w:ascii="Calibri" w:hAnsi="Calibri"/>
+          <w:lang w:val="uz-Cyrl-UZ"/>
+        </w:rPr>
+      </w:pPr>
+      <w:r>
+        <w:rPr>
+          <w:rFonts w:eastAsia="Times New Roman"/>
+          <w:lang w:val="en-US" w:eastAsia="en-US"/>
+        </w:rPr>
+        <w:t xml:space="preserve">     - </w:t>
+      </w:r>
+      <w:r>
+        <w:rPr>
+          <w:rFonts w:eastAsia="Times New Roman"/>
+          <w:lang w:val="en-US" w:eastAsia="en-US"/>
+        </w:rPr>
+        <w:tab/>
+        <w:t>Website maintenance, inventory management, partnership</w:t>
+      </w:r>
+    </w:p>
+    <w:p>
+      <w:pPr>
+        <w:spacing w:line="276" w:lineRule="auto"/>
+        <w:rPr>
+          <w:rFonts w:ascii="Calibri" w:hAnsi="Calibri"/>
+          <w:b/>
+          <w:sz w:val="8"/>
+          <w:szCs w:val="8"/>
+          <w:lang w:val="uz-Cyrl-UZ"/>
+        </w:rPr>
+      </w:pPr>
+    </w:p>
+    <w:p>
+      <w:pPr>
+        <w:tabs>
+          <w:tab w:val="left" w:pos="540"/>
+          <w:tab w:val="right" w:pos="10170"/>
+        </w:tabs>
+        <w:spacing w:line="276" w:lineRule="auto"/>
+        <w:rPr>
+          <w:rFonts w:ascii="Calibri" w:hAnsi="Calibri"/>
+          <w:b/>
+          <w:lang w:val="uz-Cyrl-UZ"/>
+        </w:rPr>
+      </w:pPr>
+      <w:r>
+        <w:rPr>
+          <w:rFonts w:ascii="Calibri" w:hAnsi="Calibri"/>
+          <w:b/>
+          <w:sz w:val="26"/>
+          <w:szCs w:val="26"/>
+        </w:rPr>
+        <w:t>Volunteer</w:t>
+      </w:r>
+      <w:r>
+        <w:rPr>
+          <w:rFonts w:ascii="Calibri" w:hAnsi="Calibri"/>
+          <w:sz w:val="26"/>
+          <w:szCs w:val="26"/>
+        </w:rPr>
+        <w:t>,</w:t>
+      </w:r>
+      <w:r>
+        <w:rPr>
+          <w:rFonts w:ascii="Calibri" w:hAnsi="Calibri"/>
+          <w:b/>
+          <w:sz w:val="26"/>
+          <w:szCs w:val="26"/>
+        </w:rPr>
+        <w:t xml:space="preserve"> </w:t>
+      </w:r>
+      <w:r>
+        <w:rPr>
+          <w:rFonts w:ascii="Calibri" w:hAnsi="Calibri"/>
+          <w:sz w:val="26"/>
+          <w:szCs w:val="26"/>
+        </w:rPr>
+        <w:t>Startupfest2017</w:t>
+      </w:r>
+      <w:r>
+        <w:rPr>
+          <w:rFonts w:ascii="Calibri" w:hAnsi="Calibri"/>
+        </w:rPr>
+        <w:tab/>
+        <w:t>July 12-</w:t>
+      </w:r>
+      <w:r>
+        <w:rPr>
+          <w:rFonts w:ascii="Calibri" w:hAnsi="Calibri"/>
+        </w:rPr>
+        <w:t>1</w:t>
+      </w:r>
+      <w:r>
+        <w:rPr>
+          <w:rFonts w:ascii="Calibri" w:hAnsi="Calibri"/>
+        </w:rPr>
+        <w:t xml:space="preserve">5, 2017 </w:t>
+      </w:r>
+    </w:p>
+    <w:p>
+      <w:pPr>
+        <w:tabs>
+          <w:tab w:val="left" w:pos="270"/>
+        </w:tabs>
+        <w:spacing w:line="276" w:lineRule="auto"/>
+        <w:rPr>
+          <w:rFonts w:ascii="Calibri" w:hAnsi="Calibri"/>
+          <w:lang w:val="uz-Cyrl-UZ"/>
+        </w:rPr>
+      </w:pPr>
+      <w:r>
+        <w:rPr>
+          <w:rFonts w:ascii="Calibri" w:hAnsi="Calibri"/>
+        </w:rPr>
+        <w:tab/>
+        <w:t xml:space="preserve"> Montreal, QC</w:t>
+      </w:r>
+    </w:p>
+    <w:p>
+      <w:pPr>
+        <w:widowControl w:val="0"/>
+        <w:autoSpaceDE w:val="0"/>
+        <w:autoSpaceDN w:val="0"/>
+        <w:adjustRightInd w:val="0"/>
+        <w:rPr>
+          <w:rFonts w:eastAsia="Times New Roman"/>
+          <w:lang w:val="en-US" w:eastAsia="en-US"/>
+        </w:rPr>
+      </w:pPr>
+      <w:bookmarkStart w:id="4" w:name="_heading=h.ne1xwpxsy0tc"/>
+      <w:bookmarkEnd w:id="4"/>
+      <w:r>
+        <w:rPr>
+          <w:rFonts w:eastAsia="Times New Roman"/>
+          <w:lang w:val="en-US" w:eastAsia="en-US"/>
+        </w:rPr>
+        <w:t xml:space="preserve">     - </w:t>
+      </w:r>
+      <w:r>
+        <w:rPr>
+          <w:rFonts w:eastAsia="Times New Roman"/>
+          <w:lang w:val="en-US" w:eastAsia="en-US"/>
+        </w:rPr>
+        <w:tab/>
+      </w:r>
+      <w:r>
+        <w:rPr>
+          <w:rFonts w:eastAsia="Times New Roman"/>
+          <w:lang w:val="en-US" w:eastAsia="en-US"/>
+        </w:rPr>
+        <w:t>Helped promote the start-up Kopi by managing the booth and pitching to investors and the</w:t>
+      </w:r>
+    </w:p>
+    <w:p>
+      <w:pPr>
+        <w:tabs>
+          <w:tab w:val="left" w:pos="270"/>
+        </w:tabs>
+        <w:spacing w:line="276" w:lineRule="auto"/>
+        <w:rPr>
+          <w:rFonts w:ascii="Calibri" w:hAnsi="Calibri"/>
+          <w:lang w:val="uz-Cyrl-UZ"/>
+        </w:rPr>
+      </w:pPr>
+      <w:r>
+        <w:rPr>
+          <w:rFonts w:eastAsia="Times New Roman"/>
+          <w:lang w:val="en-US" w:eastAsia="en-US"/>
+        </w:rPr>
+        <w:tab/>
+      </w:r>
+      <w:proofErr w:type="gramStart"/>
+      <w:r>
+        <w:rPr>
+          <w:rFonts w:eastAsia="Times New Roman"/>
+          <w:lang w:val="en-US" w:eastAsia="en-US"/>
+        </w:rPr>
+        <w:t>public</w:t>
+      </w:r>
+      <w:proofErr w:type="gramEnd"/>
+    </w:p>
+    <w:p>
+      <w:pPr>
+        <w:spacing w:line="276" w:lineRule="auto"/>
+        <w:rPr>
+          <w:rFonts w:ascii="Calibri" w:hAnsi="Calibri"/>
+          <w:b/>
+          <w:sz w:val="8"/>
+          <w:szCs w:val="8"/>
+          <w:lang w:val="uz-Cyrl-UZ"/>
+        </w:rPr>
+      </w:pPr>
+    </w:p>
+    <w:p>
+      <w:pPr>
+        <w:tabs>
+          <w:tab w:val="left" w:pos="540"/>
+          <w:tab w:val="right" w:pos="10170"/>
+        </w:tabs>
+        <w:spacing w:line="276" w:lineRule="auto"/>
+        <w:rPr>
+          <w:rFonts w:ascii="Calibri" w:hAnsi="Calibri"/>
+          <w:lang w:val="uz-Cyrl-UZ"/>
+        </w:rPr>
+      </w:pPr>
+      <w:r>
+        <w:rPr>
+          <w:rFonts w:ascii="Calibri" w:hAnsi="Calibri"/>
+          <w:b/>
+          <w:sz w:val="26"/>
+          <w:szCs w:val="26"/>
+        </w:rPr>
+        <w:t>Guest Speaker</w:t>
+      </w:r>
+      <w:r>
+        <w:rPr>
+          <w:rFonts w:ascii="Calibri" w:hAnsi="Calibri"/>
+          <w:sz w:val="26"/>
+          <w:szCs w:val="26"/>
+        </w:rPr>
+        <w:t xml:space="preserve">, Graduate Physics Association </w:t>
+      </w:r>
+      <w:r>
+        <w:rPr>
+          <w:rFonts w:ascii="Calibri" w:hAnsi="Calibri"/>
+          <w:b/>
+          <w:sz w:val="26"/>
+          <w:szCs w:val="26"/>
+        </w:rPr>
+        <w:t xml:space="preserve"> </w:t>
+      </w:r>
+      <w:r>
+        <w:rPr>
+          <w:rFonts w:ascii="Calibri" w:hAnsi="Calibri"/>
+        </w:rPr>
+        <w:tab/>
+        <w:t xml:space="preserve">November 2, 2017 </w:t>
+      </w:r>
+    </w:p>
+    <w:p>
+      <w:pPr>
+        <w:tabs>
+          <w:tab w:val="left" w:pos="540"/>
+          <w:tab w:val="right" w:pos="10170"/>
+        </w:tabs>
+        <w:spacing w:line="276" w:lineRule="auto"/>
+        <w:rPr>
+          <w:rFonts w:ascii="Calibri" w:hAnsi="Calibri"/>
+        </w:rPr>
+      </w:pPr>
+      <w:r>
+        <w:rPr>
+          <w:rFonts w:ascii="Calibri" w:hAnsi="Calibri"/>
+        </w:rPr>
+        <w:t xml:space="preserve">     </w:t>
+      </w:r>
+      <w:r>
+        <w:rPr>
+          <w:rFonts w:ascii="Calibri" w:hAnsi="Calibri"/>
+        </w:rPr>
+        <w:t>Montreal, QC</w:t>
+      </w:r>
+    </w:p>
+    <w:p>
+      <w:pPr>
+        <w:tabs>
+          <w:tab w:val="left" w:pos="540"/>
+          <w:tab w:val="right" w:pos="10170"/>
+        </w:tabs>
+        <w:spacing w:line="276" w:lineRule="auto"/>
+        <w:rPr>
+          <w:rFonts w:ascii="Calibri" w:hAnsi="Calibri"/>
+          <w:lang w:val="uz-Cyrl-UZ"/>
+        </w:rPr>
+      </w:pPr>
+      <w:r>
+        <w:rPr>
+          <w:rFonts w:ascii="Calibri" w:hAnsi="Calibri"/>
+        </w:rPr>
+        <w:lastRenderedPageBreak/>
+        <w:t xml:space="preserve">     -</w:t>
+      </w:r>
+      <w:r>
+        <w:rPr>
+          <w:rFonts w:ascii="Calibri" w:hAnsi="Calibri"/>
+        </w:rPr>
+        <w:tab/>
+      </w:r>
+      <w:r>
+        <w:rPr>
+          <w:rFonts w:ascii="Calibri" w:hAnsi="Calibri"/>
+        </w:rPr>
+        <w:t>on the subject of data structures and algorithms</w:t>
+      </w:r>
+    </w:p>
+    <w:p>
+      <w:pPr>
+        <w:tabs>
+          <w:tab w:val="left" w:pos="540"/>
+          <w:tab w:val="right" w:pos="10170"/>
+        </w:tabs>
+        <w:spacing w:line="276" w:lineRule="auto"/>
+        <w:rPr>
+          <w:rFonts w:ascii="Calibri" w:hAnsi="Calibri"/>
+          <w:b/>
+          <w:lang w:val="uz-Cyrl-UZ"/>
+        </w:rPr>
+      </w:pPr>
+      <w:r>
+        <w:rPr>
+          <w:rFonts w:ascii="Calibri" w:hAnsi="Calibri"/>
+          <w:b/>
+          <w:sz w:val="26"/>
+          <w:szCs w:val="26"/>
+        </w:rPr>
+        <w:t>Participant</w:t>
+      </w:r>
+      <w:r>
+        <w:rPr>
+          <w:rFonts w:ascii="Calibri" w:hAnsi="Calibri"/>
+          <w:sz w:val="26"/>
+          <w:szCs w:val="26"/>
+        </w:rPr>
+        <w:t>,</w:t>
+      </w:r>
+      <w:r>
+        <w:rPr>
+          <w:rFonts w:ascii="Calibri" w:hAnsi="Calibri"/>
+          <w:b/>
+          <w:sz w:val="26"/>
+          <w:szCs w:val="26"/>
+        </w:rPr>
+        <w:t xml:space="preserve"> </w:t>
+      </w:r>
+      <w:r>
+        <w:rPr>
+          <w:rFonts w:ascii="Calibri" w:hAnsi="Calibri"/>
+          <w:sz w:val="26"/>
+          <w:szCs w:val="26"/>
+        </w:rPr>
+        <w:t>Blockhacks (hackathon)</w:t>
+      </w:r>
+      <w:r>
+        <w:rPr>
+          <w:rFonts w:ascii="Calibri" w:hAnsi="Calibri"/>
+        </w:rPr>
+        <w:tab/>
+        <w:t xml:space="preserve">November 25-26, 2017 </w:t>
+      </w:r>
+    </w:p>
+    <w:p>
+      <w:pPr>
+        <w:tabs>
+          <w:tab w:val="left" w:pos="270"/>
+        </w:tabs>
+        <w:spacing w:line="276" w:lineRule="auto"/>
+        <w:rPr>
+          <w:rFonts w:ascii="Calibri" w:hAnsi="Calibri"/>
+        </w:rPr>
+      </w:pPr>
+      <w:r>
+        <w:rPr>
+          <w:rFonts w:ascii="Calibri" w:hAnsi="Calibri"/>
+        </w:rPr>
+        <w:tab/>
+        <w:t xml:space="preserve"> Montreal, QC</w:t>
+      </w:r>
+      <w:bookmarkStart w:id="5" w:name="_heading=h.xonv76s0cga8"/>
+      <w:bookmarkStart w:id="6" w:name="_heading=h.hot0mwwwnojm"/>
+      <w:bookmarkEnd w:id="5"/>
+      <w:bookmarkEnd w:id="6"/>
     </w:p>
     <w:p>
       <w:pPr>
@@ -902,110 +1461,13 @@
             <w:color w:val="1155CC"/>
             <w:u w:val="single"/>
           </w:rPr>
-          <w:t>https://drive.goo</w:t>
-        </w:r>
-        <w:r>
-          <w:rPr>
-            <w:rFonts w:ascii="Calibri" w:hAnsi="Calibri"/>
-            <w:color w:val="1155CC"/>
-            <w:u w:val="single"/>
-          </w:rPr>
-          <w:t>g</w:t>
-        </w:r>
-        <w:r>
-          <w:rPr>
-            <w:rFonts w:ascii="Calibri" w:hAnsi="Calibri"/>
-            <w:color w:val="1155CC"/>
-            <w:u w:val="single"/>
-          </w:rPr>
-          <w:t>le.com/drive/folders/1hPjAggR-vNGRhNqlIbziGDc3SBLr3hk8</w:t>
+          <w:t>https://drive.google.com/drive/folders/1hPjAggR-vNGRhNqlIbziGDc3SBLr3hk8</w:t>
         </w:r>
       </w:hyperlink>
     </w:p>
     <w:p>
       <w:pPr>
         <w:tabs>
-          <w:tab w:val="left" w:pos="540"/>
-        </w:tabs>
-        <w:spacing w:line="276" w:lineRule="auto"/>
-        <w:jc w:val="both"/>
-        <w:rPr>
-          <w:rFonts w:ascii="Calibri" w:hAnsi="Calibri"/>
-          <w:lang w:val="uz-Cyrl-UZ"/>
-        </w:rPr>
-      </w:pPr>
-    </w:p>
-    <w:p>
-      <w:pPr>
-        <w:spacing w:line="276" w:lineRule="auto"/>
-        <w:rPr>
-          <w:rFonts w:ascii="Calibri" w:hAnsi="Calibri"/>
-          <w:b/>
-          <w:sz w:val="8"/>
-          <w:szCs w:val="8"/>
-          <w:lang w:val="uz-Cyrl-UZ"/>
-        </w:rPr>
-      </w:pPr>
-    </w:p>
-    <w:p>
-      <w:pPr>
-        <w:tabs>
-          <w:tab w:val="left" w:pos="540"/>
-          <w:tab w:val="right" w:pos="10170"/>
-        </w:tabs>
-        <w:spacing w:line="276" w:lineRule="auto"/>
-        <w:ind w:left="270"/>
-        <w:rPr>
-          <w:rFonts w:ascii="Calibri" w:hAnsi="Calibri"/>
-          <w:b/>
-          <w:lang w:val="uz-Cyrl-UZ"/>
-        </w:rPr>
-      </w:pPr>
-      <w:r>
-        <w:rPr>
-          <w:rFonts w:ascii="Calibri" w:hAnsi="Calibri"/>
-          <w:b/>
-          <w:sz w:val="26"/>
-          <w:szCs w:val="26"/>
-        </w:rPr>
-        <w:t>Volunteer</w:t>
-      </w:r>
-      <w:r>
-        <w:rPr>
-          <w:rFonts w:ascii="Calibri" w:hAnsi="Calibri"/>
-          <w:sz w:val="26"/>
-          <w:szCs w:val="26"/>
-        </w:rPr>
-        <w:t>,</w:t>
-      </w:r>
-      <w:r>
-        <w:rPr>
-          <w:rFonts w:ascii="Calibri" w:hAnsi="Calibri"/>
-          <w:b/>
-          <w:sz w:val="26"/>
-          <w:szCs w:val="26"/>
-        </w:rPr>
-        <w:t xml:space="preserve"> </w:t>
-      </w:r>
-      <w:r>
-        <w:rPr>
-          <w:rFonts w:ascii="Calibri" w:hAnsi="Calibri"/>
-          <w:sz w:val="26"/>
-          <w:szCs w:val="26"/>
-        </w:rPr>
-        <w:t>Startupfest2017</w:t>
-      </w:r>
-      <w:r>
-        <w:rPr>
-          <w:rFonts w:ascii="Calibri" w:hAnsi="Calibri"/>
-        </w:rPr>
-        <w:tab/>
-        <w:t xml:space="preserve">July 12-5, 2017 </w:t>
-      </w:r>
-    </w:p>
-    <w:p>
-      <w:pPr>
-        <w:tabs>
           <w:tab w:val="left" w:pos="270"/>
         </w:tabs>
         <w:spacing w:line="276" w:lineRule="auto"/>
@@ -1014,41 +1476,6 @@
           <w:lang w:val="uz-Cyrl-UZ"/>
         </w:rPr>
       </w:pPr>
-      <w:r>
-        <w:rPr>
-          <w:rFonts w:ascii="Calibri" w:hAnsi="Calibri"/>
-        </w:rPr>
-        <w:tab/>
-        <w:t xml:space="preserve"> Montreal, QC</w:t>
-      </w:r>
-    </w:p>
-    <w:p>
-      <w:pPr>
-        <w:widowControl w:val="0"/>
-        <w:autoSpaceDE w:val="0"/>
-        <w:autoSpaceDN w:val="0"/>
-        <w:adjustRightInd w:val="0"/>
-        <w:rPr>
-          <w:rFonts w:eastAsia="Times New Roman"/>
-          <w:lang w:val="en-US" w:eastAsia="en-US"/>
-        </w:rPr>
-      </w:pPr>
-      <w:bookmarkStart w:id="0" w:name="_heading=h.ne1xwpxsy0tc"/>
-      <w:bookmarkEnd w:id="0"/>
-      <w:r>
-        <w:rPr>
-          <w:rFonts w:eastAsia="Times New Roman"/>
-          <w:lang w:val="en-US" w:eastAsia="en-US"/>
-        </w:rPr>
-        <w:t xml:space="preserve">     </w:t>
-      </w:r>
-      <w:r>
-        <w:rPr>
-          <w:rFonts w:eastAsia="Times New Roman"/>
-          <w:lang w:val="en-US" w:eastAsia="en-US"/>
-        </w:rPr>
-        <w:t>- Helped promote the start-up Kopi by managing the booth and pitching to investors and the</w:t>
-      </w:r>
     </w:p>
     <w:p>
       <w:pPr>
@@ -1058,381 +1485,10 @@
         <w:spacing w:line="276" w:lineRule="auto"/>
         <w:rPr>
           <w:rFonts w:ascii="Calibri" w:hAnsi="Calibri"/>
-          <w:lang w:val="uz-Cyrl-UZ"/>
-        </w:rPr>
-      </w:pPr>
-      <w:r>
-        <w:rPr>
-          <w:rFonts w:eastAsia="Times New Roman"/>
-          <w:lang w:val="en-US" w:eastAsia="en-US"/>
-        </w:rPr>
-        <w:tab/>
-      </w:r>
-      <w:bookmarkStart w:id="1" w:name="_GoBack"/>
-      <w:bookmarkEnd w:id="1"/>
-      <w:proofErr w:type="gramStart"/>
-      <w:r>
-        <w:rPr>
-          <w:rFonts w:eastAsia="Times New Roman"/>
-          <w:lang w:val="en-US" w:eastAsia="en-US"/>
-        </w:rPr>
-        <w:t>public</w:t>
-      </w:r>
-      <w:proofErr w:type="gramEnd"/>
-    </w:p>
-    <w:p>
-      <w:pPr>
-        <w:spacing w:line="276" w:lineRule="auto"/>
-        <w:rPr>
-          <w:rFonts w:ascii="Calibri" w:hAnsi="Calibri"/>
-          <w:b/>
-          <w:sz w:val="8"/>
-          <w:szCs w:val="8"/>
-          <w:lang w:val="uz-Cyrl-UZ"/>
-        </w:rPr>
-      </w:pPr>
-    </w:p>
-    <w:p>
-      <w:pPr>
-        <w:tabs>
-          <w:tab w:val="left" w:pos="540"/>
-          <w:tab w:val="right" w:pos="10170"/>
-        </w:tabs>
-        <w:spacing w:line="276" w:lineRule="auto"/>
-        <w:ind w:left="270"/>
-        <w:rPr>
-          <w:rFonts w:ascii="Calibri" w:hAnsi="Calibri"/>
-          <w:lang w:val="uz-Cyrl-UZ"/>
-        </w:rPr>
-      </w:pPr>
-      <w:r>
-        <w:rPr>
-          <w:rFonts w:ascii="Calibri" w:hAnsi="Calibri"/>
-          <w:b/>
-          <w:sz w:val="26"/>
-          <w:szCs w:val="26"/>
-        </w:rPr>
-        <w:t>Guest Speaker</w:t>
-      </w:r>
-      <w:r>
-        <w:rPr>
-          <w:rFonts w:ascii="Calibri" w:hAnsi="Calibri"/>
-          <w:sz w:val="26"/>
-          <w:szCs w:val="26"/>
-        </w:rPr>
-        <w:t xml:space="preserve">, Graduate Physics Association </w:t>
-      </w:r>
-      <w:r>
-        <w:rPr>
-          <w:rFonts w:ascii="Calibri" w:hAnsi="Calibri"/>
-          <w:b/>
-          <w:sz w:val="26"/>
-          <w:szCs w:val="26"/>
-        </w:rPr>
-        <w:t xml:space="preserve"> </w:t>
-      </w:r>
-      <w:r>
-        <w:rPr>
-          <w:rFonts w:ascii="Calibri" w:hAnsi="Calibri"/>
-        </w:rPr>
-        <w:tab/>
-        <w:t xml:space="preserve">November 2, 2017 </w:t>
-      </w:r>
-    </w:p>
-    <w:p>
-      <w:pPr>
-        <w:numPr>
-          <w:ilvl w:val="0"/>
-          <w:numId w:val="5"/>
-        </w:numPr>
-        <w:tabs>
-          <w:tab w:val="left" w:pos="540"/>
-          <w:tab w:val="right" w:pos="10170"/>
-        </w:tabs>
-        <w:spacing w:line="276" w:lineRule="auto"/>
-        <w:rPr>
-          <w:rFonts w:ascii="Calibri" w:hAnsi="Calibri"/>
-          <w:lang w:val="uz-Cyrl-UZ"/>
-        </w:rPr>
-      </w:pPr>
-      <w:r>
-        <w:rPr>
-          <w:rFonts w:ascii="Calibri" w:hAnsi="Calibri"/>
-        </w:rPr>
-        <w:t xml:space="preserve">on the subject of data structures and algorithms </w:t>
-      </w:r>
-    </w:p>
-    <w:p>
-      <w:pPr>
-        <w:tabs>
-          <w:tab w:val="left" w:pos="270"/>
-        </w:tabs>
-        <w:spacing w:line="276" w:lineRule="auto"/>
-        <w:rPr>
-          <w:rFonts w:ascii="Calibri" w:hAnsi="Calibri"/>
-        </w:rPr>
-      </w:pPr>
-      <w:r>
-        <w:rPr>
-          <w:rFonts w:ascii="Calibri" w:hAnsi="Calibri"/>
-        </w:rPr>
-        <w:lastRenderedPageBreak/>
-        <w:tab/>
-        <w:t>Loyola Campus, SP367.07 Concordia University, Montreal, QC</w:t>
-      </w:r>
-    </w:p>
-    <w:p>
-      <w:pPr>
-        <w:tabs>
-          <w:tab w:val="left" w:pos="540"/>
-          <w:tab w:val="right" w:pos="10170"/>
-        </w:tabs>
-        <w:spacing w:line="276" w:lineRule="auto"/>
-        <w:ind w:left="270"/>
-        <w:rPr>
-          <w:rFonts w:ascii="Calibri" w:hAnsi="Calibri"/>
-          <w:b/>
-          <w:sz w:val="26"/>
-          <w:szCs w:val="26"/>
-        </w:rPr>
-      </w:pPr>
-    </w:p>
-    <w:p>
-      <w:pPr>
-        <w:tabs>
-          <w:tab w:val="left" w:pos="540"/>
-          <w:tab w:val="right" w:pos="10170"/>
-        </w:tabs>
-        <w:spacing w:line="276" w:lineRule="auto"/>
-        <w:ind w:left="270"/>
-        <w:rPr>
-          <w:rFonts w:ascii="Calibri" w:hAnsi="Calibri"/>
-          <w:b/>
-          <w:lang w:val="uz-Cyrl-UZ"/>
-        </w:rPr>
-      </w:pPr>
-      <w:r>
-        <w:rPr>
-          <w:rFonts w:ascii="Calibri" w:hAnsi="Calibri"/>
-          <w:b/>
-          <w:sz w:val="26"/>
-          <w:szCs w:val="26"/>
-        </w:rPr>
-        <w:t>Participant</w:t>
-      </w:r>
-      <w:r>
-        <w:rPr>
-          <w:rFonts w:ascii="Calibri" w:hAnsi="Calibri"/>
-          <w:sz w:val="26"/>
-          <w:szCs w:val="26"/>
-        </w:rPr>
-        <w:t>,</w:t>
-      </w:r>
-      <w:r>
-        <w:rPr>
-          <w:rFonts w:ascii="Calibri" w:hAnsi="Calibri"/>
-          <w:b/>
-          <w:sz w:val="26"/>
-          <w:szCs w:val="26"/>
-        </w:rPr>
-        <w:t xml:space="preserve"> </w:t>
-      </w:r>
-      <w:r>
-        <w:rPr>
-          <w:rFonts w:ascii="Calibri" w:hAnsi="Calibri"/>
-          <w:sz w:val="26"/>
-          <w:szCs w:val="26"/>
-        </w:rPr>
-        <w:t>Blockhacks (hackathon)</w:t>
-      </w:r>
-      <w:r>
-        <w:rPr>
-          <w:rFonts w:ascii="Calibri" w:hAnsi="Calibri"/>
-        </w:rPr>
-        <w:tab/>
-        <w:t xml:space="preserve">November 25-26, 2017 </w:t>
-      </w:r>
-    </w:p>
-    <w:p>
-      <w:pPr>
-        <w:tabs>
-          <w:tab w:val="left" w:pos="270"/>
-        </w:tabs>
-        <w:spacing w:line="276" w:lineRule="auto"/>
-        <w:rPr>
-          <w:rFonts w:ascii="Calibri" w:hAnsi="Calibri"/>
-          <w:lang w:val="uz-Cyrl-UZ"/>
-        </w:rPr>
-      </w:pPr>
-      <w:r>
-        <w:rPr>
-          <w:rFonts w:ascii="Calibri" w:hAnsi="Calibri"/>
-        </w:rPr>
-        <w:tab/>
-        <w:t xml:space="preserve"> Montreal, QC</w:t>
-      </w:r>
-    </w:p>
-    <w:p>
-      <w:pPr>
-        <w:tabs>
-          <w:tab w:val="left" w:pos="270"/>
-        </w:tabs>
-        <w:spacing w:line="276" w:lineRule="auto"/>
-        <w:rPr>
-          <w:rFonts w:ascii="Calibri" w:hAnsi="Calibri"/>
-          <w:lang w:val="uz-Cyrl-UZ"/>
-        </w:rPr>
-      </w:pPr>
-      <w:bookmarkStart w:id="2" w:name="_heading=h.xonv76s0cga8"/>
-      <w:bookmarkEnd w:id="2"/>
-    </w:p>
-    <w:p>
-      <w:pPr>
-        <w:tabs>
-          <w:tab w:val="left" w:pos="540"/>
-          <w:tab w:val="right" w:pos="10170"/>
-        </w:tabs>
-        <w:spacing w:line="276" w:lineRule="auto"/>
-        <w:ind w:left="270"/>
-        <w:rPr>
-          <w:rFonts w:ascii="Calibri" w:hAnsi="Calibri"/>
-          <w:b/>
-          <w:lang w:val="uz-Cyrl-UZ"/>
-        </w:rPr>
-      </w:pPr>
-      <w:r>
-        <w:rPr>
-          <w:rFonts w:ascii="Calibri" w:hAnsi="Calibri"/>
-          <w:b/>
-          <w:sz w:val="26"/>
-          <w:szCs w:val="26"/>
-        </w:rPr>
-        <w:t>Translator(Staff Sergeant)</w:t>
-      </w:r>
-      <w:r>
-        <w:rPr>
-          <w:rFonts w:ascii="Calibri" w:hAnsi="Calibri"/>
-          <w:sz w:val="26"/>
-          <w:szCs w:val="26"/>
-        </w:rPr>
-        <w:t>,</w:t>
-      </w:r>
-      <w:r>
-        <w:rPr>
-          <w:rFonts w:ascii="Calibri" w:hAnsi="Calibri"/>
-          <w:b/>
-          <w:sz w:val="26"/>
-          <w:szCs w:val="26"/>
-        </w:rPr>
-        <w:t xml:space="preserve"> </w:t>
-      </w:r>
-      <w:r>
-        <w:rPr>
-          <w:rFonts w:ascii="Calibri" w:hAnsi="Calibri"/>
-          <w:sz w:val="26"/>
-          <w:szCs w:val="26"/>
-        </w:rPr>
-        <w:t>Republic of Korea Airforce</w:t>
-      </w:r>
-      <w:r>
-        <w:rPr>
-          <w:rFonts w:ascii="Calibri" w:hAnsi="Calibri"/>
-        </w:rPr>
-        <w:tab/>
-        <w:t>August 20, 2018 -  June 30, 2020</w:t>
-      </w:r>
-    </w:p>
-    <w:p>
-      <w:pPr>
-        <w:tabs>
-          <w:tab w:val="left" w:pos="270"/>
-        </w:tabs>
-        <w:spacing w:line="276" w:lineRule="auto"/>
-        <w:rPr>
-          <w:rFonts w:ascii="Calibri" w:hAnsi="Calibri"/>
-          <w:lang w:val="uz-Cyrl-UZ"/>
-        </w:rPr>
-      </w:pPr>
-      <w:bookmarkStart w:id="3" w:name="_heading=h.gjdgxs"/>
-      <w:bookmarkEnd w:id="3"/>
-      <w:r>
-        <w:rPr>
-          <w:rFonts w:ascii="Calibri" w:hAnsi="Calibri"/>
-        </w:rPr>
-        <w:tab/>
-        <w:t xml:space="preserve">Daegu, Korea </w:t>
-      </w:r>
-    </w:p>
-    <w:p>
-      <w:pPr>
-        <w:numPr>
-          <w:ilvl w:val="0"/>
-          <w:numId w:val="6"/>
-        </w:numPr>
-        <w:tabs>
-          <w:tab w:val="left" w:pos="270"/>
-        </w:tabs>
-        <w:spacing w:line="276" w:lineRule="auto"/>
-        <w:rPr>
-          <w:rFonts w:ascii="Calibri" w:hAnsi="Calibri"/>
-          <w:lang w:val="uz-Cyrl-UZ"/>
-        </w:rPr>
-      </w:pPr>
-      <w:bookmarkStart w:id="4" w:name="_heading=h.9myo8pbdzw6n"/>
-      <w:bookmarkEnd w:id="4"/>
-      <w:r>
-        <w:rPr>
-          <w:rFonts w:ascii="Calibri" w:hAnsi="Calibri"/>
-        </w:rPr>
-        <w:t xml:space="preserve"> assists in maintaining USAF Technical Order (TO), a library containing copies of, or electronic access to, all Contractors’ prepared or acquired TOs, Operating Instruction (OI)s, special publications, Time-Compliance TO (TCTO), computer program documentation, forms, safety and environmental publications, and training materials</w:t>
-      </w:r>
-    </w:p>
-    <w:p>
-      <w:pPr>
-        <w:numPr>
-          <w:ilvl w:val="0"/>
-          <w:numId w:val="6"/>
-        </w:numPr>
-        <w:tabs>
-          <w:tab w:val="left" w:pos="270"/>
-        </w:tabs>
-        <w:spacing w:line="276" w:lineRule="auto"/>
-        <w:rPr>
-          <w:rFonts w:ascii="Calibri" w:hAnsi="Calibri"/>
-          <w:lang w:val="uz-Cyrl-UZ"/>
-        </w:rPr>
-      </w:pPr>
-      <w:bookmarkStart w:id="5" w:name="_heading=h.si2si2l4ojn0"/>
-      <w:bookmarkEnd w:id="5"/>
-      <w:r>
-        <w:rPr>
-          <w:rFonts w:ascii="Calibri" w:hAnsi="Calibri"/>
-        </w:rPr>
-        <w:t xml:space="preserve">ensures grammatical correctness, consistency in context, </w:t>
-      </w:r>
-      <w:r>
-        <w:rPr>
-          <w:rFonts w:ascii="Arial" w:hAnsi="Arial"/>
-          <w:sz w:val="21"/>
-          <w:szCs w:val="21"/>
-          <w:highlight w:val="white"/>
-        </w:rPr>
-        <w:t xml:space="preserve">Competent working with Windows and Office 2000 (Word, Excel &amp; PowerPoint). </w:t>
-      </w:r>
-    </w:p>
-    <w:p>
-      <w:pPr>
-        <w:tabs>
-          <w:tab w:val="left" w:pos="270"/>
-        </w:tabs>
-        <w:spacing w:line="276" w:lineRule="auto"/>
-        <w:rPr>
-          <w:rFonts w:ascii="Calibri" w:hAnsi="Calibri"/>
-          <w:lang w:val="uz-Cyrl-UZ"/>
-        </w:rPr>
-      </w:pPr>
-      <w:bookmarkStart w:id="6" w:name="_heading=h.hot0mwwwnojm"/>
-      <w:bookmarkEnd w:id="6"/>
+        </w:rPr>
+      </w:pPr>
+      <w:bookmarkStart w:id="7" w:name="_heading=h.trbtdnvgyl7u"/>
+      <w:bookmarkEnd w:id="7"/>
     </w:p>
     <w:p>
       <w:pPr>
@@ -1448,8 +1504,6 @@
           <w:lang w:val="uz-Cyrl-UZ"/>
         </w:rPr>
       </w:pPr>
-      <w:bookmarkStart w:id="7" w:name="_heading=h.trbtdnvgyl7u"/>
-      <w:bookmarkEnd w:id="7"/>
       <w:r>
         <w:rPr>
           <w:rFonts w:ascii="Calibri" w:hAnsi="Calibri"/>
@@ -1468,46 +1522,43 @@
     </w:p>
     <w:p>
       <w:pPr>
-        <w:spacing w:line="276" w:lineRule="auto"/>
-        <w:rPr>
-          <w:rFonts w:ascii="Calibri" w:hAnsi="Calibri"/>
-          <w:b/>
-          <w:sz w:val="10"/>
-          <w:szCs w:val="10"/>
-          <w:lang w:val="uz-Cyrl-UZ"/>
-        </w:rPr>
-      </w:pPr>
-    </w:p>
-    <w:p>
-      <w:pPr>
         <w:tabs>
           <w:tab w:val="left" w:pos="270"/>
           <w:tab w:val="right" w:pos="10170"/>
         </w:tabs>
         <w:spacing w:line="276" w:lineRule="auto"/>
-        <w:ind w:left="2880"/>
-        <w:rPr>
-          <w:rFonts w:ascii="Calibri" w:hAnsi="Calibri"/>
-          <w:sz w:val="26"/>
-          <w:szCs w:val="26"/>
-          <w:lang w:val="uz-Cyrl-UZ"/>
-        </w:rPr>
-      </w:pPr>
-      <w:r>
-        <w:rPr>
-          <w:rFonts w:ascii="Calibri" w:hAnsi="Calibri"/>
-          <w:b/>
+        <w:rPr>
+          <w:rFonts w:ascii="Calibri" w:hAnsi="Calibri"/>
+          <w:sz w:val="26"/>
+          <w:szCs w:val="26"/>
+          <w:lang w:val="uz-Cyrl-UZ"/>
+        </w:rPr>
+      </w:pPr>
+      <w:r>
+        <w:rPr>
+          <w:rFonts w:ascii="Calibri" w:hAnsi="Calibri"/>
+          <w:b/>
+          <w:sz w:val="26"/>
+          <w:szCs w:val="26"/>
+        </w:rPr>
+        <w:t>Engineer Information Processing</w:t>
+      </w:r>
+      <w:r>
+        <w:rPr>
+          <w:rFonts w:ascii="Calibri" w:hAnsi="Calibri"/>
+          <w:b/>
+          <w:sz w:val="26"/>
+          <w:szCs w:val="26"/>
         </w:rPr>
         <w:tab/>
       </w:r>
       <w:r>
         <w:rPr>
           <w:rFonts w:ascii="Calibri" w:hAnsi="Calibri"/>
-          <w:b/>
-          <w:sz w:val="26"/>
-          <w:szCs w:val="26"/>
-        </w:rPr>
-        <w:t>Engineer Information Processing</w:t>
+          <w:sz w:val="26"/>
+          <w:szCs w:val="26"/>
+        </w:rPr>
+        <w:t>Aug 17. 2018</w:t>
       </w:r>
     </w:p>
     <w:p>
@@ -1517,7 +1568,6 @@
           <w:tab w:val="right" w:pos="10170"/>
         </w:tabs>
         <w:spacing w:line="276" w:lineRule="auto"/>
-        <w:ind w:left="2880"/>
         <w:rPr>
           <w:rFonts w:ascii="Calibri" w:hAnsi="Calibri"/>
           <w:lang w:val="uz-Cyrl-UZ"/>
@@ -1534,29 +1584,9 @@
       <w:r>
         <w:rPr>
           <w:rFonts w:ascii="Calibri" w:hAnsi="Calibri"/>
-          <w:sz w:val="26"/>
-          <w:szCs w:val="26"/>
-        </w:rPr>
-        <w:tab/>
-      </w:r>
-      <w:r>
-        <w:rPr>
-          <w:rFonts w:ascii="Calibri" w:hAnsi="Calibri"/>
-        </w:rPr>
-        <w:t xml:space="preserve">Aug 17. 2018 </w:t>
-      </w:r>
-    </w:p>
-    <w:p>
-      <w:pPr>
-        <w:spacing w:line="276" w:lineRule="auto"/>
-        <w:rPr>
-          <w:rFonts w:ascii="Calibri" w:hAnsi="Calibri"/>
-          <w:b/>
-          <w:sz w:val="10"/>
-          <w:szCs w:val="10"/>
-          <w:lang w:val="uz-Cyrl-UZ"/>
-        </w:rPr>
-      </w:pPr>
+        </w:rPr>
+        <w:t xml:space="preserve"> </w:t>
+      </w:r>
     </w:p>
     <w:p>
       <w:pPr>
@@ -1565,19 +1595,44 @@
           <w:tab w:val="right" w:pos="10170"/>
         </w:tabs>
         <w:spacing w:line="276" w:lineRule="auto"/>
-        <w:ind w:left="2880"/>
-        <w:rPr>
-          <w:rFonts w:ascii="Calibri" w:hAnsi="Calibri"/>
-          <w:b/>
-          <w:lang w:val="uz-Cyrl-UZ"/>
-        </w:rPr>
-      </w:pPr>
-      <w:r>
-        <w:rPr>
-          <w:rFonts w:ascii="Calibri" w:hAnsi="Calibri"/>
-          <w:b/>
+        <w:rPr>
+          <w:rFonts w:ascii="Calibri" w:hAnsi="Calibri"/>
+          <w:b/>
+          <w:lang w:val="uz-Cyrl-UZ"/>
+        </w:rPr>
+      </w:pPr>
+      <w:r>
+        <w:rPr>
+          <w:rFonts w:ascii="Calibri" w:hAnsi="Calibri"/>
+          <w:b/>
+          <w:sz w:val="26"/>
+          <w:szCs w:val="26"/>
+        </w:rPr>
+        <w:t>Network Advisor Level 2</w:t>
+      </w:r>
+      <w:r>
+        <w:rPr>
+          <w:rFonts w:ascii="Calibri" w:hAnsi="Calibri"/>
+          <w:b/>
+          <w:sz w:val="26"/>
+          <w:szCs w:val="26"/>
         </w:rPr>
         <w:tab/>
+      </w:r>
+      <w:r>
+        <w:rPr>
+          <w:rFonts w:ascii="Calibri" w:hAnsi="Calibri"/>
+          <w:sz w:val="26"/>
+          <w:szCs w:val="26"/>
+        </w:rPr>
+        <w:t>Dec 24, 2019</w:t>
+      </w:r>
+      <w:r>
+        <w:rPr>
+          <w:rFonts w:ascii="Calibri" w:hAnsi="Calibri"/>
+          <w:sz w:val="28"/>
+        </w:rPr>
+        <w:t xml:space="preserve"> </w:t>
       </w:r>
     </w:p>
     <w:p>
@@ -1587,63 +1642,6 @@
           <w:tab w:val="right" w:pos="10170"/>
         </w:tabs>
         <w:spacing w:line="276" w:lineRule="auto"/>
-        <w:ind w:left="2880"/>
-        <w:rPr>
-          <w:rFonts w:ascii="Calibri" w:hAnsi="Calibri"/>
-          <w:b/>
-          <w:sz w:val="26"/>
-          <w:szCs w:val="26"/>
-          <w:lang w:val="uz-Cyrl-UZ"/>
-        </w:rPr>
-      </w:pPr>
-    </w:p>
-    <w:p>
-      <w:pPr>
-        <w:tabs>
-          <w:tab w:val="left" w:pos="270"/>
-          <w:tab w:val="right" w:pos="10170"/>
-        </w:tabs>
-        <w:spacing w:line="276" w:lineRule="auto"/>
-        <w:ind w:left="2880"/>
-        <w:rPr>
-          <w:rFonts w:ascii="Calibri" w:hAnsi="Calibri"/>
-          <w:lang w:val="uz-Cyrl-UZ"/>
-        </w:rPr>
-      </w:pPr>
-      <w:r>
-        <w:rPr>
-          <w:rFonts w:ascii="Calibri" w:hAnsi="Calibri"/>
-          <w:b/>
-          <w:sz w:val="26"/>
-          <w:szCs w:val="26"/>
-        </w:rPr>
-        <w:tab/>
-        <w:t>Network Advisor Level 2</w:t>
-      </w:r>
-      <w:r>
-        <w:rPr>
-          <w:rFonts w:ascii="Calibri" w:hAnsi="Calibri"/>
-          <w:b/>
-          <w:sz w:val="26"/>
-          <w:szCs w:val="26"/>
-        </w:rPr>
-        <w:tab/>
-      </w:r>
-      <w:r>
-        <w:rPr>
-          <w:rFonts w:ascii="Calibri" w:hAnsi="Calibri"/>
-        </w:rPr>
-        <w:t xml:space="preserve">Dec 24, 2019 </w:t>
-      </w:r>
-    </w:p>
-    <w:p>
-      <w:pPr>
-        <w:tabs>
-          <w:tab w:val="left" w:pos="270"/>
-          <w:tab w:val="right" w:pos="10170"/>
-        </w:tabs>
-        <w:spacing w:line="276" w:lineRule="auto"/>
-        <w:ind w:left="2880"/>
         <w:rPr>
           <w:rFonts w:ascii="Calibri" w:hAnsi="Calibri"/>
           <w:lang w:val="uz-Cyrl-UZ"/>
@@ -2777,6 +2775,17 @@
       <w:u w:val="single"/>
     </w:rPr>
   </w:style>
+  <w:style w:type="paragraph" w:styleId="ListParagraph">
+    <w:name w:val="List Paragraph"/>
+    <w:basedOn w:val="Normal"/>
+    <w:uiPriority w:val="34"/>
+    <w:qFormat/>
+    <w:rsid w:val="009420D4"/>
+    <w:pPr>
+      <w:ind w:left="720"/>
+      <w:contextualSpacing/>
+    </w:pPr>
+  </w:style>
 </w:styles>
 </file>
 
@@ -3144,6 +3153,17 @@
       <w:u w:val="single"/>
     </w:rPr>
   </w:style>
+  <w:style w:type="paragraph" w:styleId="ListParagraph">
+    <w:name w:val="List Paragraph"/>
+    <w:basedOn w:val="Normal"/>
+    <w:uiPriority w:val="34"/>
+    <w:qFormat/>
+    <w:rsid w:val="009420D4"/>
+    <w:pPr>
+      <w:ind w:left="720"/>
+      <w:contextualSpacing/>
+    </w:pPr>
+  </w:style>
 </w:styles>
 </file>
 

</xml_diff>